<commit_message>
Dodani mikroservisi za prikaz postojećih kolekcija sličica/kartica, unos brojeva i kolekcija koje korisniku nedostaju, unos duplih sličica/kartica, brisanje brojeve iz liste, dodavanje recenzija sa ocjenom za korisnika, prikaz recenzija za korisnika i prikaz ocjene korisnika
</commit_message>
<xml_diff>
--- a/collections_for_you.docx
+++ b/collections_for_you.docx
@@ -64,8 +64,14 @@
           <w:ilvl w:val="0"/>
           <w:numId w:val="1"/>
         </w:numPr>
-      </w:pPr>
-      <w:r>
+        <w:rPr>
+          <w:highlight w:val="yellow"/>
+        </w:rPr>
+      </w:pPr>
+      <w:r>
+        <w:rPr>
+          <w:highlight w:val="yellow"/>
+        </w:rPr>
         <w:t>Dodavanje novih kartica/sličica u bazu podataka.</w:t>
       </w:r>
     </w:p>
@@ -86,8 +92,14 @@
           <w:ilvl w:val="0"/>
           <w:numId w:val="1"/>
         </w:numPr>
-      </w:pPr>
-      <w:r>
+        <w:rPr>
+          <w:highlight w:val="yellow"/>
+        </w:rPr>
+      </w:pPr>
+      <w:r>
+        <w:rPr>
+          <w:highlight w:val="yellow"/>
+        </w:rPr>
         <w:t>Uklanjanje kartica/sličica iz ponude.</w:t>
       </w:r>
     </w:p>
@@ -125,6 +137,463 @@
       </w:r>
     </w:p>
     <w:p>
+      <w:proofErr w:type="spellStart"/>
+      <w:r>
+        <w:t>from</w:t>
+      </w:r>
+      <w:proofErr w:type="spellEnd"/>
+      <w:r>
+        <w:t xml:space="preserve"> </w:t>
+      </w:r>
+      <w:proofErr w:type="spellStart"/>
+      <w:r>
+        <w:t>fastapi</w:t>
+      </w:r>
+      <w:proofErr w:type="spellEnd"/>
+      <w:r>
+        <w:t xml:space="preserve"> import </w:t>
+      </w:r>
+      <w:proofErr w:type="spellStart"/>
+      <w:r>
+        <w:t>FastAPI</w:t>
+      </w:r>
+      <w:proofErr w:type="spellEnd"/>
+      <w:r>
+        <w:t xml:space="preserve">, </w:t>
+      </w:r>
+      <w:proofErr w:type="spellStart"/>
+      <w:r>
+        <w:t>HTTPException</w:t>
+      </w:r>
+      <w:proofErr w:type="spellEnd"/>
+    </w:p>
+    <w:p>
+      <w:proofErr w:type="spellStart"/>
+      <w:r>
+        <w:t>from</w:t>
+      </w:r>
+      <w:proofErr w:type="spellEnd"/>
+      <w:r>
+        <w:t xml:space="preserve"> </w:t>
+      </w:r>
+      <w:proofErr w:type="spellStart"/>
+      <w:r>
+        <w:t>typing</w:t>
+      </w:r>
+      <w:proofErr w:type="spellEnd"/>
+      <w:r>
+        <w:t xml:space="preserve"> import List</w:t>
+      </w:r>
+    </w:p>
+    <w:p>
+      <w:proofErr w:type="spellStart"/>
+      <w:r>
+        <w:t>from</w:t>
+      </w:r>
+      <w:proofErr w:type="spellEnd"/>
+      <w:r>
+        <w:t xml:space="preserve"> </w:t>
+      </w:r>
+      <w:proofErr w:type="spellStart"/>
+      <w:r>
+        <w:t>pydantic</w:t>
+      </w:r>
+      <w:proofErr w:type="spellEnd"/>
+      <w:r>
+        <w:t xml:space="preserve"> import </w:t>
+      </w:r>
+      <w:proofErr w:type="spellStart"/>
+      <w:r>
+        <w:t>BaseModel</w:t>
+      </w:r>
+      <w:proofErr w:type="spellEnd"/>
+    </w:p>
+    <w:p/>
+    <w:p>
+      <w:proofErr w:type="spellStart"/>
+      <w:r>
+        <w:t>app</w:t>
+      </w:r>
+      <w:proofErr w:type="spellEnd"/>
+      <w:r>
+        <w:t xml:space="preserve"> = </w:t>
+      </w:r>
+      <w:proofErr w:type="spellStart"/>
+      <w:r>
+        <w:t>FastAPI</w:t>
+      </w:r>
+      <w:proofErr w:type="spellEnd"/>
+      <w:r>
+        <w:t>()</w:t>
+      </w:r>
+    </w:p>
+    <w:p/>
+    <w:p>
+      <w:r>
+        <w:t># Model sličice/kartice</w:t>
+      </w:r>
+    </w:p>
+    <w:p>
+      <w:proofErr w:type="spellStart"/>
+      <w:r>
+        <w:t>class</w:t>
+      </w:r>
+      <w:proofErr w:type="spellEnd"/>
+      <w:r>
+        <w:t xml:space="preserve"> Proizvod(</w:t>
+      </w:r>
+      <w:proofErr w:type="spellStart"/>
+      <w:r>
+        <w:t>BaseModel</w:t>
+      </w:r>
+      <w:proofErr w:type="spellEnd"/>
+      <w:r>
+        <w:t>):</w:t>
+      </w:r>
+    </w:p>
+    <w:p>
+      <w:r>
+        <w:t xml:space="preserve">    </w:t>
+      </w:r>
+      <w:proofErr w:type="spellStart"/>
+      <w:r>
+        <w:t>id</w:t>
+      </w:r>
+      <w:proofErr w:type="spellEnd"/>
+      <w:r>
+        <w:t xml:space="preserve">: </w:t>
+      </w:r>
+      <w:proofErr w:type="spellStart"/>
+      <w:r>
+        <w:t>int</w:t>
+      </w:r>
+      <w:proofErr w:type="spellEnd"/>
+    </w:p>
+    <w:p>
+      <w:r>
+        <w:t xml:space="preserve">    naziv: str</w:t>
+      </w:r>
+    </w:p>
+    <w:p>
+      <w:r>
+        <w:t xml:space="preserve">    kolekcija: str</w:t>
+      </w:r>
+    </w:p>
+    <w:p>
+      <w:r>
+        <w:t xml:space="preserve">    dostupno: </w:t>
+      </w:r>
+      <w:proofErr w:type="spellStart"/>
+      <w:r>
+        <w:t>bool</w:t>
+      </w:r>
+      <w:proofErr w:type="spellEnd"/>
+      <w:r>
+        <w:t xml:space="preserve"> = </w:t>
+      </w:r>
+      <w:proofErr w:type="spellStart"/>
+      <w:r>
+        <w:t>True</w:t>
+      </w:r>
+      <w:proofErr w:type="spellEnd"/>
+      <w:r>
+        <w:t xml:space="preserve">  # Da li je proizvod u ponudi</w:t>
+      </w:r>
+    </w:p>
+    <w:p/>
+    <w:p>
+      <w:r>
+        <w:t># Privremena "baza" podataka (lista)</w:t>
+      </w:r>
+    </w:p>
+    <w:p>
+      <w:proofErr w:type="spellStart"/>
+      <w:r>
+        <w:t>proizvodi_db</w:t>
+      </w:r>
+      <w:proofErr w:type="spellEnd"/>
+      <w:r>
+        <w:t xml:space="preserve"> = [</w:t>
+      </w:r>
+    </w:p>
+    <w:p>
+      <w:r>
+        <w:t xml:space="preserve">    Proizvod(</w:t>
+      </w:r>
+      <w:proofErr w:type="spellStart"/>
+      <w:r>
+        <w:t>id</w:t>
+      </w:r>
+      <w:proofErr w:type="spellEnd"/>
+      <w:r>
+        <w:t>=1, naziv="Cristiano Ronaldo", kolekcija="FIFA 365 2025"),</w:t>
+      </w:r>
+    </w:p>
+    <w:p>
+      <w:r>
+        <w:t xml:space="preserve">    Proizvod(</w:t>
+      </w:r>
+      <w:proofErr w:type="spellStart"/>
+      <w:r>
+        <w:t>id</w:t>
+      </w:r>
+      <w:proofErr w:type="spellEnd"/>
+      <w:r>
+        <w:t>=2, naziv="Lionel Messi", kolekcija="</w:t>
+      </w:r>
+      <w:proofErr w:type="spellStart"/>
+      <w:r>
+        <w:t>LaLiga</w:t>
+      </w:r>
+      <w:proofErr w:type="spellEnd"/>
+      <w:r>
+        <w:t xml:space="preserve"> 2024-2025"),</w:t>
+      </w:r>
+    </w:p>
+    <w:p>
+      <w:r>
+        <w:t xml:space="preserve">    Proizvod(</w:t>
+      </w:r>
+      <w:proofErr w:type="spellStart"/>
+      <w:r>
+        <w:t>id</w:t>
+      </w:r>
+      <w:proofErr w:type="spellEnd"/>
+      <w:r>
+        <w:t>=3, naziv="Modrić", kolekcija="Hrvatska Nogometna Liga 2024-2025"),</w:t>
+      </w:r>
+    </w:p>
+    <w:p>
+      <w:r>
+        <w:t>]</w:t>
+      </w:r>
+    </w:p>
+    <w:p/>
+    <w:p>
+      <w:r>
+        <w:t># Dohvati sve proizvode</w:t>
+      </w:r>
+    </w:p>
+    <w:p>
+      <w:r>
+        <w:t xml:space="preserve">@app.get("/proizvodi", </w:t>
+      </w:r>
+      <w:proofErr w:type="spellStart"/>
+      <w:r>
+        <w:t>response_model</w:t>
+      </w:r>
+      <w:proofErr w:type="spellEnd"/>
+      <w:r>
+        <w:t>=List[Proizvod])</w:t>
+      </w:r>
+    </w:p>
+    <w:p>
+      <w:r>
+        <w:lastRenderedPageBreak/>
+        <w:t xml:space="preserve">def </w:t>
+      </w:r>
+      <w:proofErr w:type="spellStart"/>
+      <w:r>
+        <w:t>get_proizvodi</w:t>
+      </w:r>
+      <w:proofErr w:type="spellEnd"/>
+      <w:r>
+        <w:t>():</w:t>
+      </w:r>
+    </w:p>
+    <w:p>
+      <w:r>
+        <w:t xml:space="preserve">    </w:t>
+      </w:r>
+      <w:proofErr w:type="spellStart"/>
+      <w:r>
+        <w:t>return</w:t>
+      </w:r>
+      <w:proofErr w:type="spellEnd"/>
+      <w:r>
+        <w:t xml:space="preserve"> </w:t>
+      </w:r>
+      <w:proofErr w:type="spellStart"/>
+      <w:r>
+        <w:t>proizvodi_db</w:t>
+      </w:r>
+      <w:proofErr w:type="spellEnd"/>
+    </w:p>
+    <w:p/>
+    <w:p>
+      <w:r>
+        <w:t># Uklanjanje proizvoda po ID-u</w:t>
+      </w:r>
+    </w:p>
+    <w:p>
+      <w:r>
+        <w:t>@app.delete("/proizvodi/{proizvod_id}")</w:t>
+      </w:r>
+    </w:p>
+    <w:p>
+      <w:r>
+        <w:t xml:space="preserve">def </w:t>
+      </w:r>
+      <w:proofErr w:type="spellStart"/>
+      <w:r>
+        <w:t>delete_proizvod</w:t>
+      </w:r>
+      <w:proofErr w:type="spellEnd"/>
+      <w:r>
+        <w:t>(</w:t>
+      </w:r>
+      <w:proofErr w:type="spellStart"/>
+      <w:r>
+        <w:t>proizvod_id</w:t>
+      </w:r>
+      <w:proofErr w:type="spellEnd"/>
+      <w:r>
+        <w:t xml:space="preserve">: </w:t>
+      </w:r>
+      <w:proofErr w:type="spellStart"/>
+      <w:r>
+        <w:t>int</w:t>
+      </w:r>
+      <w:proofErr w:type="spellEnd"/>
+      <w:r>
+        <w:t>):</w:t>
+      </w:r>
+    </w:p>
+    <w:p>
+      <w:r>
+        <w:t xml:space="preserve">    for proizvod </w:t>
+      </w:r>
+      <w:proofErr w:type="spellStart"/>
+      <w:r>
+        <w:t>in</w:t>
+      </w:r>
+      <w:proofErr w:type="spellEnd"/>
+      <w:r>
+        <w:t xml:space="preserve"> </w:t>
+      </w:r>
+      <w:proofErr w:type="spellStart"/>
+      <w:r>
+        <w:t>proizvodi_db</w:t>
+      </w:r>
+      <w:proofErr w:type="spellEnd"/>
+      <w:r>
+        <w:t>:</w:t>
+      </w:r>
+    </w:p>
+    <w:p>
+      <w:r>
+        <w:t xml:space="preserve">        </w:t>
+      </w:r>
+      <w:proofErr w:type="spellStart"/>
+      <w:r>
+        <w:t>if</w:t>
+      </w:r>
+      <w:proofErr w:type="spellEnd"/>
+      <w:r>
+        <w:t xml:space="preserve"> proizvod.id == </w:t>
+      </w:r>
+      <w:proofErr w:type="spellStart"/>
+      <w:r>
+        <w:t>proizvod_id</w:t>
+      </w:r>
+      <w:proofErr w:type="spellEnd"/>
+      <w:r>
+        <w:t>:</w:t>
+      </w:r>
+    </w:p>
+    <w:p>
+      <w:r>
+        <w:t xml:space="preserve">            </w:t>
+      </w:r>
+      <w:proofErr w:type="spellStart"/>
+      <w:r>
+        <w:t>proizvodi_db.remove</w:t>
+      </w:r>
+      <w:proofErr w:type="spellEnd"/>
+      <w:r>
+        <w:t>(proizvod)</w:t>
+      </w:r>
+    </w:p>
+    <w:p>
+      <w:r>
+        <w:t xml:space="preserve">            </w:t>
+      </w:r>
+      <w:proofErr w:type="spellStart"/>
+      <w:r>
+        <w:t>return</w:t>
+      </w:r>
+      <w:proofErr w:type="spellEnd"/>
+      <w:r>
+        <w:t xml:space="preserve"> {"</w:t>
+      </w:r>
+      <w:proofErr w:type="spellStart"/>
+      <w:r>
+        <w:t>message</w:t>
+      </w:r>
+      <w:proofErr w:type="spellEnd"/>
+      <w:r>
+        <w:t xml:space="preserve">": </w:t>
+      </w:r>
+      <w:proofErr w:type="spellStart"/>
+      <w:r>
+        <w:t>f"Proizvod</w:t>
+      </w:r>
+      <w:proofErr w:type="spellEnd"/>
+      <w:r>
+        <w:t xml:space="preserve"> {</w:t>
+      </w:r>
+      <w:proofErr w:type="spellStart"/>
+      <w:r>
+        <w:t>proizvod.naziv</w:t>
+      </w:r>
+      <w:proofErr w:type="spellEnd"/>
+      <w:r>
+        <w:t>} uspješno uklonjen iz ponude."}</w:t>
+      </w:r>
+    </w:p>
+    <w:p>
+      <w:r>
+        <w:t xml:space="preserve">    </w:t>
+      </w:r>
+    </w:p>
+    <w:p>
+      <w:r>
+        <w:t xml:space="preserve">    </w:t>
+      </w:r>
+      <w:proofErr w:type="spellStart"/>
+      <w:r>
+        <w:t>raise</w:t>
+      </w:r>
+      <w:proofErr w:type="spellEnd"/>
+      <w:r>
+        <w:t xml:space="preserve"> </w:t>
+      </w:r>
+      <w:proofErr w:type="spellStart"/>
+      <w:r>
+        <w:t>HTTPException</w:t>
+      </w:r>
+      <w:proofErr w:type="spellEnd"/>
+      <w:r>
+        <w:t>(</w:t>
+      </w:r>
+      <w:proofErr w:type="spellStart"/>
+      <w:r>
+        <w:t>status_code</w:t>
+      </w:r>
+      <w:proofErr w:type="spellEnd"/>
+      <w:r>
+        <w:t xml:space="preserve">=404, </w:t>
+      </w:r>
+      <w:proofErr w:type="spellStart"/>
+      <w:r>
+        <w:t>detail</w:t>
+      </w:r>
+      <w:proofErr w:type="spellEnd"/>
+      <w:r>
+        <w:t>="Proizvod nije pronađen.")</w:t>
+      </w:r>
+    </w:p>
+    <w:p>
       <w:pPr>
         <w:rPr>
           <w:b/>
@@ -178,8 +647,14 @@
           <w:ilvl w:val="0"/>
           <w:numId w:val="2"/>
         </w:numPr>
-      </w:pPr>
-      <w:r>
+        <w:rPr>
+          <w:highlight w:val="yellow"/>
+        </w:rPr>
+      </w:pPr>
+      <w:r>
+        <w:rPr>
+          <w:highlight w:val="yellow"/>
+        </w:rPr>
         <w:t>Registracija korisnika (e-mail, lozinka, verifikacija).</w:t>
       </w:r>
     </w:p>
@@ -189,8 +664,14 @@
           <w:ilvl w:val="0"/>
           <w:numId w:val="2"/>
         </w:numPr>
-      </w:pPr>
-      <w:r>
+        <w:rPr>
+          <w:highlight w:val="yellow"/>
+        </w:rPr>
+      </w:pPr>
+      <w:r>
+        <w:rPr>
+          <w:highlight w:val="yellow"/>
+        </w:rPr>
         <w:t>Prijava/odjava korisnika.</w:t>
       </w:r>
     </w:p>
@@ -200,8 +681,14 @@
           <w:ilvl w:val="0"/>
           <w:numId w:val="2"/>
         </w:numPr>
-      </w:pPr>
-      <w:r>
+        <w:rPr>
+          <w:highlight w:val="yellow"/>
+        </w:rPr>
+      </w:pPr>
+      <w:r>
+        <w:rPr>
+          <w:highlight w:val="yellow"/>
+        </w:rPr>
         <w:t>Upravljanje korisničkim profilima (ime, adresa, preferencije).</w:t>
       </w:r>
     </w:p>
@@ -369,6 +856,7 @@
           <w:b/>
           <w:bCs/>
         </w:rPr>
+        <w:lastRenderedPageBreak/>
         <w:t xml:space="preserve">4. </w:t>
       </w:r>
       <w:proofErr w:type="spellStart"/>
@@ -404,7 +892,407 @@
           <w:b/>
           <w:bCs/>
         </w:rPr>
+        <w:t>Funkcionalnosti</w:t>
+      </w:r>
+      <w:r>
+        <w:t>:</w:t>
+      </w:r>
+    </w:p>
+    <w:p>
+      <w:pPr>
+        <w:numPr>
+          <w:ilvl w:val="0"/>
+          <w:numId w:val="4"/>
+        </w:numPr>
+      </w:pPr>
+      <w:r>
+        <w:t>Dodavanje i prikazivanje recenzija i ocjena za kartice.</w:t>
+      </w:r>
+    </w:p>
+    <w:p>
+      <w:pPr>
+        <w:numPr>
+          <w:ilvl w:val="0"/>
+          <w:numId w:val="4"/>
+        </w:numPr>
+      </w:pPr>
+      <w:r>
+        <w:t>Moderiranje recenzija (provjera vulgarnosti, spam sadržaja).</w:t>
+      </w:r>
+    </w:p>
+    <w:p>
+      <w:pPr>
+        <w:numPr>
+          <w:ilvl w:val="0"/>
+          <w:numId w:val="4"/>
+        </w:numPr>
+      </w:pPr>
+      <w:r>
+        <w:t>Rating sustav (npr. ocjena od 1 do 5).</w:t>
+      </w:r>
+    </w:p>
+    <w:p>
+      <w:pPr>
+        <w:numPr>
+          <w:ilvl w:val="0"/>
+          <w:numId w:val="4"/>
+        </w:numPr>
+      </w:pPr>
+      <w:r>
+        <w:t>Preporuke temeljenje na recenzijama.</w:t>
+      </w:r>
+    </w:p>
+    <w:p>
+      <w:pPr>
+        <w:rPr>
+          <w:b/>
+          <w:bCs/>
+        </w:rPr>
+      </w:pPr>
+      <w:r>
+        <w:rPr>
+          <w:b/>
+          <w:bCs/>
+        </w:rPr>
+        <w:t xml:space="preserve">5. </w:t>
+      </w:r>
+      <w:proofErr w:type="spellStart"/>
+      <w:r>
+        <w:rPr>
+          <w:b/>
+          <w:bCs/>
+        </w:rPr>
+        <w:t>Mikroservis</w:t>
+      </w:r>
+      <w:proofErr w:type="spellEnd"/>
+      <w:r>
+        <w:rPr>
+          <w:b/>
+          <w:bCs/>
+        </w:rPr>
+        <w:t xml:space="preserve"> za Preporuke i Personalizaciju</w:t>
+      </w:r>
+    </w:p>
+    <w:p>
+      <w:r>
+        <w:t xml:space="preserve">Ovaj </w:t>
+      </w:r>
+      <w:proofErr w:type="spellStart"/>
+      <w:r>
+        <w:t>mikroservis</w:t>
+      </w:r>
+      <w:proofErr w:type="spellEnd"/>
+      <w:r>
+        <w:t xml:space="preserve"> bi analizirao podatke korisnika i preporučivao kartice i sličice na temelju njihovih interesa ili povijesti kupovine.</w:t>
+      </w:r>
+    </w:p>
+    <w:p>
+      <w:r>
+        <w:rPr>
+          <w:b/>
+          <w:bCs/>
+        </w:rPr>
+        <w:t>Funkcionalnosti</w:t>
+      </w:r>
+      <w:r>
+        <w:t>:</w:t>
+      </w:r>
+    </w:p>
+    <w:p>
+      <w:pPr>
+        <w:numPr>
+          <w:ilvl w:val="0"/>
+          <w:numId w:val="5"/>
+        </w:numPr>
+      </w:pPr>
+      <w:r>
+        <w:t>Preporuke temeljem prošlih kupovina.</w:t>
+      </w:r>
+    </w:p>
+    <w:p>
+      <w:pPr>
+        <w:numPr>
+          <w:ilvl w:val="0"/>
+          <w:numId w:val="5"/>
+        </w:numPr>
+      </w:pPr>
+      <w:r>
+        <w:t xml:space="preserve">Personalizirani </w:t>
+      </w:r>
+      <w:proofErr w:type="spellStart"/>
+      <w:r>
+        <w:t>predlozi</w:t>
+      </w:r>
+      <w:proofErr w:type="spellEnd"/>
+      <w:r>
+        <w:t xml:space="preserve"> za nove kartice.</w:t>
+      </w:r>
+    </w:p>
+    <w:p>
+      <w:pPr>
+        <w:numPr>
+          <w:ilvl w:val="0"/>
+          <w:numId w:val="5"/>
+        </w:numPr>
+      </w:pPr>
+      <w:r>
+        <w:t>Praćenje skupa sličica koje korisnik traži ili je zainteresiran za kupovinu.</w:t>
+      </w:r>
+    </w:p>
+    <w:p>
+      <w:pPr>
+        <w:numPr>
+          <w:ilvl w:val="0"/>
+          <w:numId w:val="5"/>
+        </w:numPr>
+      </w:pPr>
+      <w:r>
+        <w:t>Praćenje interesa i ponašanja korisnika (što pregledavaju ili dodaju u svoje želje).</w:t>
+      </w:r>
+    </w:p>
+    <w:p>
+      <w:pPr>
+        <w:rPr>
+          <w:b/>
+          <w:bCs/>
+        </w:rPr>
+      </w:pPr>
+      <w:r>
+        <w:rPr>
+          <w:b/>
+          <w:bCs/>
+        </w:rPr>
+        <w:t xml:space="preserve">6. </w:t>
+      </w:r>
+      <w:proofErr w:type="spellStart"/>
+      <w:r>
+        <w:rPr>
+          <w:b/>
+          <w:bCs/>
+        </w:rPr>
+        <w:t>Mikroservis</w:t>
+      </w:r>
+      <w:proofErr w:type="spellEnd"/>
+      <w:r>
+        <w:rPr>
+          <w:b/>
+          <w:bCs/>
+        </w:rPr>
+        <w:t xml:space="preserve"> za Razmjenu Kartica (P2P)</w:t>
+      </w:r>
+    </w:p>
+    <w:p>
+      <w:r>
+        <w:t xml:space="preserve">Ovaj </w:t>
+      </w:r>
+      <w:proofErr w:type="spellStart"/>
+      <w:r>
+        <w:t>mikroservis</w:t>
+      </w:r>
+      <w:proofErr w:type="spellEnd"/>
+      <w:r>
+        <w:t xml:space="preserve"> može omogućiti korisnicima da razmjenjuju kartice ili sličice između sebe.</w:t>
+      </w:r>
+    </w:p>
+    <w:p>
+      <w:r>
+        <w:rPr>
+          <w:b/>
+          <w:bCs/>
+        </w:rPr>
+        <w:t>Funkcionalnosti</w:t>
+      </w:r>
+      <w:r>
+        <w:t>:</w:t>
+      </w:r>
+    </w:p>
+    <w:p>
+      <w:pPr>
+        <w:numPr>
+          <w:ilvl w:val="0"/>
+          <w:numId w:val="6"/>
+        </w:numPr>
+      </w:pPr>
+      <w:r>
+        <w:t>Postavljanje oglasa za kartice koje korisnici žele razmijeniti.</w:t>
+      </w:r>
+    </w:p>
+    <w:p>
+      <w:pPr>
+        <w:numPr>
+          <w:ilvl w:val="0"/>
+          <w:numId w:val="6"/>
+        </w:numPr>
+      </w:pPr>
+      <w:r>
+        <w:t>Praćenje statusa razmjena (prihvaćeno, čekanje, završeno).</w:t>
+      </w:r>
+    </w:p>
+    <w:p>
+      <w:pPr>
+        <w:numPr>
+          <w:ilvl w:val="0"/>
+          <w:numId w:val="6"/>
+        </w:numPr>
+      </w:pPr>
+      <w:r>
+        <w:t>Integracija s korisničkim profilima za odabir kartica koje su na raspolaganju za razmjenu.</w:t>
+      </w:r>
+    </w:p>
+    <w:p>
+      <w:pPr>
+        <w:numPr>
+          <w:ilvl w:val="0"/>
+          <w:numId w:val="6"/>
+        </w:numPr>
+      </w:pPr>
+      <w:r>
+        <w:t>Notifikacije za korisnike kada se dogodi nova ponuda za razmjenu.</w:t>
+      </w:r>
+    </w:p>
+    <w:p>
+      <w:pPr>
+        <w:rPr>
+          <w:b/>
+          <w:bCs/>
+        </w:rPr>
+      </w:pPr>
+      <w:r>
+        <w:rPr>
+          <w:b/>
+          <w:bCs/>
+        </w:rPr>
+        <w:t xml:space="preserve">7. </w:t>
+      </w:r>
+      <w:proofErr w:type="spellStart"/>
+      <w:r>
+        <w:rPr>
+          <w:b/>
+          <w:bCs/>
+        </w:rPr>
+        <w:t>Mikroservis</w:t>
+      </w:r>
+      <w:proofErr w:type="spellEnd"/>
+      <w:r>
+        <w:rPr>
+          <w:b/>
+          <w:bCs/>
+        </w:rPr>
+        <w:t xml:space="preserve"> za Upravljanje Inventarom</w:t>
+      </w:r>
+    </w:p>
+    <w:p>
+      <w:r>
+        <w:t xml:space="preserve">Ovaj </w:t>
+      </w:r>
+      <w:proofErr w:type="spellStart"/>
+      <w:r>
+        <w:t>mikroservis</w:t>
+      </w:r>
+      <w:proofErr w:type="spellEnd"/>
+      <w:r>
+        <w:t xml:space="preserve"> bi bio odgovoran za praćenje zaliha kartica i sličica na skladištu ili u fizičkim trgovinama.</w:t>
+      </w:r>
+    </w:p>
+    <w:p>
+      <w:r>
+        <w:rPr>
+          <w:b/>
+          <w:bCs/>
+        </w:rPr>
+        <w:t>Funkcionalnosti</w:t>
+      </w:r>
+      <w:r>
+        <w:t>:</w:t>
+      </w:r>
+    </w:p>
+    <w:p>
+      <w:pPr>
+        <w:numPr>
+          <w:ilvl w:val="0"/>
+          <w:numId w:val="7"/>
+        </w:numPr>
+      </w:pPr>
+      <w:r>
+        <w:t>Praćenje količine kartica/sličica na skladištu.</w:t>
+      </w:r>
+    </w:p>
+    <w:p>
+      <w:pPr>
+        <w:numPr>
+          <w:ilvl w:val="0"/>
+          <w:numId w:val="7"/>
+        </w:numPr>
+      </w:pPr>
+      <w:r>
+        <w:t>Ažuriranje stanja skladišta kada se prodaju ili dodaju kartice.</w:t>
+      </w:r>
+    </w:p>
+    <w:p>
+      <w:pPr>
+        <w:numPr>
+          <w:ilvl w:val="0"/>
+          <w:numId w:val="7"/>
+        </w:numPr>
+      </w:pPr>
+      <w:r>
+        <w:t>Automatske obavijesti za dopunu zaliha.</w:t>
+      </w:r>
+    </w:p>
+    <w:p>
+      <w:pPr>
+        <w:numPr>
+          <w:ilvl w:val="0"/>
+          <w:numId w:val="7"/>
+        </w:numPr>
+      </w:pPr>
+      <w:r>
+        <w:t>Praćenje zaliha na temelju narudžbi.</w:t>
+      </w:r>
+    </w:p>
+    <w:p>
+      <w:pPr>
+        <w:rPr>
+          <w:b/>
+          <w:bCs/>
+        </w:rPr>
+      </w:pPr>
+      <w:r>
+        <w:rPr>
+          <w:b/>
+          <w:bCs/>
+        </w:rPr>
+        <w:t xml:space="preserve">8. </w:t>
+      </w:r>
+      <w:proofErr w:type="spellStart"/>
+      <w:r>
+        <w:rPr>
+          <w:b/>
+          <w:bCs/>
+        </w:rPr>
+        <w:t>Mikroservis</w:t>
+      </w:r>
+      <w:proofErr w:type="spellEnd"/>
+      <w:r>
+        <w:rPr>
+          <w:b/>
+          <w:bCs/>
+        </w:rPr>
+        <w:t xml:space="preserve"> za Notifikacije</w:t>
+      </w:r>
+    </w:p>
+    <w:p>
+      <w:r>
         <w:lastRenderedPageBreak/>
+        <w:t>Servis za slanje obavijesti korisnicima o novim proizvodima, akcijama, statusu narudžbe ili razmjenama.</w:t>
+      </w:r>
+    </w:p>
+    <w:p>
+      <w:r>
+        <w:rPr>
+          <w:b/>
+          <w:bCs/>
+        </w:rPr>
         <w:t>Funkcionalnosti</w:t>
       </w:r>
       <w:r>
@@ -415,411 +1303,10 @@
       <w:pPr>
         <w:numPr>
           <w:ilvl w:val="0"/>
-          <w:numId w:val="4"/>
-        </w:numPr>
-      </w:pPr>
-      <w:r>
-        <w:t>Dodavanje i prikazivanje recenzija i ocjena za kartice.</w:t>
-      </w:r>
-    </w:p>
-    <w:p>
-      <w:pPr>
-        <w:numPr>
-          <w:ilvl w:val="0"/>
-          <w:numId w:val="4"/>
-        </w:numPr>
-      </w:pPr>
-      <w:r>
-        <w:t>Moderiranje recenzija (provjera vulgarnosti, spam sadržaja).</w:t>
-      </w:r>
-    </w:p>
-    <w:p>
-      <w:pPr>
-        <w:numPr>
-          <w:ilvl w:val="0"/>
-          <w:numId w:val="4"/>
-        </w:numPr>
-      </w:pPr>
-      <w:r>
-        <w:t>Rating sustav (npr. ocjena od 1 do 5).</w:t>
-      </w:r>
-    </w:p>
-    <w:p>
-      <w:pPr>
-        <w:numPr>
-          <w:ilvl w:val="0"/>
-          <w:numId w:val="4"/>
-        </w:numPr>
-      </w:pPr>
-      <w:r>
-        <w:t>Preporuke temeljenje na recenzijama.</w:t>
-      </w:r>
-    </w:p>
-    <w:p>
-      <w:pPr>
-        <w:rPr>
-          <w:b/>
-          <w:bCs/>
-        </w:rPr>
-      </w:pPr>
-      <w:r>
-        <w:rPr>
-          <w:b/>
-          <w:bCs/>
-        </w:rPr>
-        <w:t xml:space="preserve">5. </w:t>
-      </w:r>
-      <w:proofErr w:type="spellStart"/>
-      <w:r>
-        <w:rPr>
-          <w:b/>
-          <w:bCs/>
-        </w:rPr>
-        <w:t>Mikroservis</w:t>
-      </w:r>
-      <w:proofErr w:type="spellEnd"/>
-      <w:r>
-        <w:rPr>
-          <w:b/>
-          <w:bCs/>
-        </w:rPr>
-        <w:t xml:space="preserve"> za Preporuke i Personalizaciju</w:t>
-      </w:r>
-    </w:p>
-    <w:p>
-      <w:r>
-        <w:t xml:space="preserve">Ovaj </w:t>
-      </w:r>
-      <w:proofErr w:type="spellStart"/>
-      <w:r>
-        <w:t>mikroservis</w:t>
-      </w:r>
-      <w:proofErr w:type="spellEnd"/>
-      <w:r>
-        <w:t xml:space="preserve"> bi analizirao podatke korisnika i preporučivao kartice i sličice na temelju njihovih interesa ili povijesti kupovine.</w:t>
-      </w:r>
-    </w:p>
-    <w:p>
-      <w:r>
-        <w:rPr>
-          <w:b/>
-          <w:bCs/>
-        </w:rPr>
-        <w:t>Funkcionalnosti</w:t>
-      </w:r>
-      <w:r>
-        <w:t>:</w:t>
-      </w:r>
-    </w:p>
-    <w:p>
-      <w:pPr>
-        <w:numPr>
-          <w:ilvl w:val="0"/>
-          <w:numId w:val="5"/>
-        </w:numPr>
-      </w:pPr>
-      <w:r>
-        <w:t>Preporuke temeljem prošlih kupovina.</w:t>
-      </w:r>
-    </w:p>
-    <w:p>
-      <w:pPr>
-        <w:numPr>
-          <w:ilvl w:val="0"/>
-          <w:numId w:val="5"/>
-        </w:numPr>
-      </w:pPr>
-      <w:r>
-        <w:t xml:space="preserve">Personalizirani </w:t>
-      </w:r>
-      <w:proofErr w:type="spellStart"/>
-      <w:r>
-        <w:t>predlozi</w:t>
-      </w:r>
-      <w:proofErr w:type="spellEnd"/>
-      <w:r>
-        <w:t xml:space="preserve"> za nove kartice.</w:t>
-      </w:r>
-    </w:p>
-    <w:p>
-      <w:pPr>
-        <w:numPr>
-          <w:ilvl w:val="0"/>
-          <w:numId w:val="5"/>
-        </w:numPr>
-      </w:pPr>
-      <w:r>
-        <w:t>Praćenje skupa sličica koje korisnik traži ili je zainteresiran za kupovinu.</w:t>
-      </w:r>
-    </w:p>
-    <w:p>
-      <w:pPr>
-        <w:numPr>
-          <w:ilvl w:val="0"/>
-          <w:numId w:val="5"/>
-        </w:numPr>
-      </w:pPr>
-      <w:r>
-        <w:t>Praćenje interesa i ponašanja korisnika (što pregledavaju ili dodaju u svoje želje).</w:t>
-      </w:r>
-    </w:p>
-    <w:p>
-      <w:pPr>
-        <w:rPr>
-          <w:b/>
-          <w:bCs/>
-        </w:rPr>
-      </w:pPr>
-      <w:r>
-        <w:rPr>
-          <w:b/>
-          <w:bCs/>
-        </w:rPr>
-        <w:t xml:space="preserve">6. </w:t>
-      </w:r>
-      <w:proofErr w:type="spellStart"/>
-      <w:r>
-        <w:rPr>
-          <w:b/>
-          <w:bCs/>
-        </w:rPr>
-        <w:t>Mikroservis</w:t>
-      </w:r>
-      <w:proofErr w:type="spellEnd"/>
-      <w:r>
-        <w:rPr>
-          <w:b/>
-          <w:bCs/>
-        </w:rPr>
-        <w:t xml:space="preserve"> za Razmjenu Kartica (P2P)</w:t>
-      </w:r>
-    </w:p>
-    <w:p>
-      <w:r>
-        <w:t xml:space="preserve">Ovaj </w:t>
-      </w:r>
-      <w:proofErr w:type="spellStart"/>
-      <w:r>
-        <w:t>mikroservis</w:t>
-      </w:r>
-      <w:proofErr w:type="spellEnd"/>
-      <w:r>
-        <w:t xml:space="preserve"> može omogućiti korisnicima da razmjenjuju kartice ili sličice između sebe.</w:t>
-      </w:r>
-    </w:p>
-    <w:p>
-      <w:r>
-        <w:rPr>
-          <w:b/>
-          <w:bCs/>
-        </w:rPr>
-        <w:t>Funkcionalnosti</w:t>
-      </w:r>
-      <w:r>
-        <w:t>:</w:t>
-      </w:r>
-    </w:p>
-    <w:p>
-      <w:pPr>
-        <w:numPr>
-          <w:ilvl w:val="0"/>
-          <w:numId w:val="6"/>
-        </w:numPr>
-      </w:pPr>
-      <w:r>
-        <w:t>Postavljanje oglasa za kartice koje korisnici žele razmijeniti.</w:t>
-      </w:r>
-    </w:p>
-    <w:p>
-      <w:pPr>
-        <w:numPr>
-          <w:ilvl w:val="0"/>
-          <w:numId w:val="6"/>
-        </w:numPr>
-      </w:pPr>
-      <w:r>
-        <w:t>Praćenje statusa razmjena (prihvaćeno, čekanje, završeno).</w:t>
-      </w:r>
-    </w:p>
-    <w:p>
-      <w:pPr>
-        <w:numPr>
-          <w:ilvl w:val="0"/>
-          <w:numId w:val="6"/>
-        </w:numPr>
-      </w:pPr>
-      <w:r>
-        <w:t>Integracija s korisničkim profilima za odabir kartica koje su na raspolaganju za razmjenu.</w:t>
-      </w:r>
-    </w:p>
-    <w:p>
-      <w:pPr>
-        <w:numPr>
-          <w:ilvl w:val="0"/>
-          <w:numId w:val="6"/>
-        </w:numPr>
-      </w:pPr>
-      <w:r>
-        <w:t>Notifikacije za korisnike kada se dogodi nova ponuda za razmjenu.</w:t>
-      </w:r>
-    </w:p>
-    <w:p>
-      <w:pPr>
-        <w:rPr>
-          <w:b/>
-          <w:bCs/>
-        </w:rPr>
-      </w:pPr>
-      <w:r>
-        <w:rPr>
-          <w:b/>
-          <w:bCs/>
-        </w:rPr>
-        <w:t xml:space="preserve">7. </w:t>
-      </w:r>
-      <w:proofErr w:type="spellStart"/>
-      <w:r>
-        <w:rPr>
-          <w:b/>
-          <w:bCs/>
-        </w:rPr>
-        <w:t>Mikroservis</w:t>
-      </w:r>
-      <w:proofErr w:type="spellEnd"/>
-      <w:r>
-        <w:rPr>
-          <w:b/>
-          <w:bCs/>
-        </w:rPr>
-        <w:t xml:space="preserve"> za Upravljanje Inventarom</w:t>
-      </w:r>
-    </w:p>
-    <w:p>
-      <w:r>
-        <w:t xml:space="preserve">Ovaj </w:t>
-      </w:r>
-      <w:proofErr w:type="spellStart"/>
-      <w:r>
-        <w:t>mikroservis</w:t>
-      </w:r>
-      <w:proofErr w:type="spellEnd"/>
-      <w:r>
-        <w:t xml:space="preserve"> bi bio odgovoran za praćenje zaliha kartica i sličica na skladištu ili u fizičkim trgovinama.</w:t>
-      </w:r>
-    </w:p>
-    <w:p>
-      <w:r>
-        <w:rPr>
-          <w:b/>
-          <w:bCs/>
-        </w:rPr>
-        <w:t>Funkcionalnosti</w:t>
-      </w:r>
-      <w:r>
-        <w:t>:</w:t>
-      </w:r>
-    </w:p>
-    <w:p>
-      <w:pPr>
-        <w:numPr>
-          <w:ilvl w:val="0"/>
-          <w:numId w:val="7"/>
-        </w:numPr>
-      </w:pPr>
-      <w:r>
-        <w:t>Praćenje količine kartica/sličica na skladištu.</w:t>
-      </w:r>
-    </w:p>
-    <w:p>
-      <w:pPr>
-        <w:numPr>
-          <w:ilvl w:val="0"/>
-          <w:numId w:val="7"/>
-        </w:numPr>
-      </w:pPr>
-      <w:r>
-        <w:t>Ažuriranje stanja skladišta kada se prodaju ili dodaju kartice.</w:t>
-      </w:r>
-    </w:p>
-    <w:p>
-      <w:pPr>
-        <w:numPr>
-          <w:ilvl w:val="0"/>
-          <w:numId w:val="7"/>
-        </w:numPr>
-      </w:pPr>
-      <w:r>
-        <w:t>Automatske obavijesti za dopunu zaliha.</w:t>
-      </w:r>
-    </w:p>
-    <w:p>
-      <w:pPr>
-        <w:numPr>
-          <w:ilvl w:val="0"/>
-          <w:numId w:val="7"/>
-        </w:numPr>
-      </w:pPr>
-      <w:r>
-        <w:t>Praćenje zaliha na temelju narudžbi.</w:t>
-      </w:r>
-    </w:p>
-    <w:p>
-      <w:pPr>
-        <w:rPr>
-          <w:b/>
-          <w:bCs/>
-        </w:rPr>
-      </w:pPr>
-      <w:r>
-        <w:rPr>
-          <w:b/>
-          <w:bCs/>
-        </w:rPr>
-        <w:t xml:space="preserve">8. </w:t>
-      </w:r>
-      <w:proofErr w:type="spellStart"/>
-      <w:r>
-        <w:rPr>
-          <w:b/>
-          <w:bCs/>
-        </w:rPr>
-        <w:t>Mikroservis</w:t>
-      </w:r>
-      <w:proofErr w:type="spellEnd"/>
-      <w:r>
-        <w:rPr>
-          <w:b/>
-          <w:bCs/>
-        </w:rPr>
-        <w:t xml:space="preserve"> za Notifikacije</w:t>
-      </w:r>
-    </w:p>
-    <w:p>
-      <w:r>
-        <w:t>Servis za slanje obavijesti korisnicima o novim proizvodima, akcijama, statusu narudžbe ili razmjenama.</w:t>
-      </w:r>
-    </w:p>
-    <w:p>
-      <w:r>
-        <w:rPr>
-          <w:b/>
-          <w:bCs/>
-        </w:rPr>
-        <w:t>Funkcionalnosti</w:t>
-      </w:r>
-      <w:r>
-        <w:t>:</w:t>
-      </w:r>
-    </w:p>
-    <w:p>
-      <w:pPr>
-        <w:numPr>
-          <w:ilvl w:val="0"/>
           <w:numId w:val="8"/>
         </w:numPr>
       </w:pPr>
       <w:r>
-        <w:lastRenderedPageBreak/>
         <w:t xml:space="preserve">Slanje e-mail ili </w:t>
       </w:r>
       <w:proofErr w:type="spellStart"/>
@@ -3195,6 +3682,7 @@
   <w:style w:type="character" w:default="1" w:styleId="Zadanifontodlomka">
     <w:name w:val="Default Paragraph Font"/>
     <w:uiPriority w:val="1"/>
+    <w:semiHidden/>
     <w:unhideWhenUsed/>
   </w:style>
   <w:style w:type="table" w:default="1" w:styleId="Obinatablica">

</xml_diff>